<commit_message>
Update Stock Market Big Data Project.docx
</commit_message>
<xml_diff>
--- a/Stock Market Big Data Project.docx
+++ b/Stock Market Big Data Project.docx
@@ -5699,7 +5699,6 @@
           <w:szCs w:val="40"/>
         </w:rPr>
       </w:pPr>
-      <w:bookmarkStart w:id="21" w:name="_GoBack"/>
       <w:r>
         <w:rPr>
           <w:noProof/>
@@ -5784,7 +5783,6 @@
           </wp:anchor>
         </w:drawing>
       </w:r>
-      <w:bookmarkEnd w:id="21"/>
       <w:r>
         <w:rPr>
           <w:rStyle w:val="NumberingSymbols"/>
@@ -5807,13 +5805,13 @@
               <wp:anchor distT="0" distB="0" distL="114300" distR="114300" simplePos="0" relativeHeight="251852800" behindDoc="0" locked="0" layoutInCell="1" allowOverlap="1" wp14:anchorId="20670C3B" wp14:editId="2C4CE7CF">
                 <wp:simplePos x="0" y="0"/>
                 <wp:positionH relativeFrom="column">
-                  <wp:posOffset>-107315</wp:posOffset>
+                  <wp:posOffset>-97790</wp:posOffset>
                 </wp:positionH>
                 <wp:positionV relativeFrom="paragraph">
-                  <wp:posOffset>109855</wp:posOffset>
+                  <wp:posOffset>153126</wp:posOffset>
                 </wp:positionV>
-                <wp:extent cx="6926580" cy="5593977"/>
-                <wp:effectExtent l="38100" t="38100" r="121920" b="121285"/>
+                <wp:extent cx="6926580" cy="5388428"/>
+                <wp:effectExtent l="38100" t="38100" r="121920" b="117475"/>
                 <wp:wrapNone/>
                 <wp:docPr id="52" name="Rounded Rectangle 52"/>
                 <wp:cNvGraphicFramePr/>
@@ -5824,7 +5822,7 @@
                       <wps:spPr>
                         <a:xfrm>
                           <a:off x="0" y="0"/>
-                          <a:ext cx="6926580" cy="5593977"/>
+                          <a:ext cx="6926580" cy="5388428"/>
                         </a:xfrm>
                         <a:prstGeom prst="roundRect">
                           <a:avLst/>
@@ -6645,7 +6643,7 @@
           </mc:Choice>
           <mc:Fallback>
             <w:pict>
-              <v:roundrect id="Rounded Rectangle 52" o:spid="_x0000_s1028" style="position:absolute;margin-left:-8.45pt;margin-top:8.65pt;width:545.4pt;height:440.45pt;z-index:251852800;visibility:visible;mso-wrap-style:square;mso-width-percent:0;mso-height-percent:0;mso-wrap-distance-left:9pt;mso-wrap-distance-top:0;mso-wrap-distance-right:9pt;mso-wrap-distance-bottom:0;mso-position-horizontal:absolute;mso-position-horizontal-relative:text;mso-position-vertical:absolute;mso-position-vertical-relative:text;mso-width-percent:0;mso-height-percent:0;mso-width-relative:margin;mso-height-relative:margin;v-text-anchor:middle" arcsize="10923f" o:gfxdata="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" fillcolor="#f2f2f2 [3052]" strokecolor="#4f81bd [3204]" strokeweight="2pt">
+              <v:roundrect id="Rounded Rectangle 52" o:spid="_x0000_s1028" style="position:absolute;margin-left:-7.7pt;margin-top:12.05pt;width:545.4pt;height:424.3pt;z-index:251852800;visibility:visible;mso-wrap-style:square;mso-width-percent:0;mso-height-percent:0;mso-wrap-distance-left:9pt;mso-wrap-distance-top:0;mso-wrap-distance-right:9pt;mso-wrap-distance-bottom:0;mso-position-horizontal:absolute;mso-position-horizontal-relative:text;mso-position-vertical:absolute;mso-position-vertical-relative:text;mso-width-percent:0;mso-height-percent:0;mso-width-relative:margin;mso-height-relative:margin;v-text-anchor:middle" arcsize="10923f" o:gfxdata="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" fillcolor="#f2f2f2 [3052]" strokecolor="#4f81bd [3204]" strokeweight="2pt">
                 <v:shadow on="t" color="black" opacity="26214f" origin="-.5,-.5" offset=".74836mm,.74836mm"/>
                 <v:textbox>
                   <w:txbxContent>
@@ -7624,12 +7622,12 @@
       <w:pPr>
         <w:pStyle w:val="Heading2"/>
       </w:pPr>
-      <w:bookmarkStart w:id="22" w:name="_Toc56559462"/>
+      <w:bookmarkStart w:id="21" w:name="_Toc56559462"/>
       <w:r>
         <w:lastRenderedPageBreak/>
         <w:t>Question 1</w:t>
       </w:r>
-      <w:bookmarkEnd w:id="22"/>
+      <w:bookmarkEnd w:id="21"/>
     </w:p>
     <w:p>
       <w:pPr>
@@ -7774,14 +7772,14 @@
       <w:pPr>
         <w:pStyle w:val="Heading2"/>
       </w:pPr>
-      <w:bookmarkStart w:id="23" w:name="_Toc56559463"/>
+      <w:bookmarkStart w:id="22" w:name="_Toc56559463"/>
       <w:r>
         <w:t>Solution 1</w:t>
       </w:r>
       <w:r>
         <w:t>:</w:t>
       </w:r>
-      <w:bookmarkEnd w:id="23"/>
+      <w:bookmarkEnd w:id="22"/>
       <w:r>
         <w:t xml:space="preserve"> </w:t>
       </w:r>
@@ -15719,11 +15717,11 @@
       <w:pPr>
         <w:pStyle w:val="Heading2"/>
       </w:pPr>
-      <w:bookmarkStart w:id="24" w:name="_Toc56559464"/>
+      <w:bookmarkStart w:id="23" w:name="_Toc56559464"/>
       <w:r>
         <w:t>Question 2</w:t>
       </w:r>
-      <w:bookmarkEnd w:id="24"/>
+      <w:bookmarkEnd w:id="23"/>
     </w:p>
     <w:p/>
     <w:p>
@@ -15853,11 +15851,11 @@
       <w:pPr>
         <w:pStyle w:val="Heading2"/>
       </w:pPr>
-      <w:bookmarkStart w:id="25" w:name="_Toc56559465"/>
+      <w:bookmarkStart w:id="24" w:name="_Toc56559465"/>
       <w:r>
         <w:t>Solution 2:</w:t>
       </w:r>
-      <w:bookmarkEnd w:id="25"/>
+      <w:bookmarkEnd w:id="24"/>
       <w:r>
         <w:t xml:space="preserve"> </w:t>
       </w:r>
@@ -23554,11 +23552,11 @@
       <w:pPr>
         <w:pStyle w:val="Heading2"/>
       </w:pPr>
-      <w:bookmarkStart w:id="26" w:name="_Toc56559466"/>
+      <w:bookmarkStart w:id="25" w:name="_Toc56559466"/>
       <w:r>
         <w:t>Question 3</w:t>
       </w:r>
-      <w:bookmarkEnd w:id="26"/>
+      <w:bookmarkEnd w:id="25"/>
     </w:p>
     <w:p>
       <w:pPr>
@@ -23827,7 +23825,7 @@
       <w:pPr>
         <w:pStyle w:val="Heading2"/>
       </w:pPr>
-      <w:bookmarkStart w:id="27" w:name="_Toc56559467"/>
+      <w:bookmarkStart w:id="26" w:name="_Toc56559467"/>
       <w:r>
         <w:lastRenderedPageBreak/>
         <w:t xml:space="preserve">Solution </w:t>
@@ -23838,7 +23836,7 @@
       <w:r>
         <w:t>:</w:t>
       </w:r>
-      <w:bookmarkEnd w:id="27"/>
+      <w:bookmarkEnd w:id="26"/>
       <w:r>
         <w:t xml:space="preserve"> </w:t>
       </w:r>
@@ -33374,14 +33372,6 @@
     </w:p>
     <w:p>
       <w:pPr>
-        <w:pStyle w:val="Heading4"/>
-      </w:pPr>
-      <w:r>
-        <w:t>MONTHLY:</w:t>
-      </w:r>
-    </w:p>
-    <w:p>
-      <w:pPr>
         <w:pStyle w:val="Heading5"/>
         <w:rPr>
           <w:rStyle w:val="NumberingSymbols"/>
@@ -33419,13 +33409,13 @@
               <wp:anchor distT="0" distB="0" distL="114300" distR="114300" simplePos="0" relativeHeight="252119040" behindDoc="0" locked="0" layoutInCell="1" allowOverlap="1" wp14:anchorId="58419B49" wp14:editId="67EF2DF6">
                 <wp:simplePos x="0" y="0"/>
                 <wp:positionH relativeFrom="column">
-                  <wp:posOffset>-114300</wp:posOffset>
+                  <wp:posOffset>-97971</wp:posOffset>
                 </wp:positionH>
                 <wp:positionV relativeFrom="paragraph">
-                  <wp:posOffset>106045</wp:posOffset>
+                  <wp:posOffset>107224</wp:posOffset>
                 </wp:positionV>
-                <wp:extent cx="6804660" cy="3257550"/>
-                <wp:effectExtent l="38100" t="38100" r="110490" b="114300"/>
+                <wp:extent cx="6804660" cy="2688772"/>
+                <wp:effectExtent l="38100" t="38100" r="110490" b="111760"/>
                 <wp:wrapNone/>
                 <wp:docPr id="77" name="Rounded Rectangle 77"/>
                 <wp:cNvGraphicFramePr/>
@@ -33436,7 +33426,7 @@
                       <wps:spPr>
                         <a:xfrm>
                           <a:off x="0" y="0"/>
-                          <a:ext cx="6804660" cy="3257550"/>
+                          <a:ext cx="6804660" cy="2688772"/>
                         </a:xfrm>
                         <a:prstGeom prst="roundRect">
                           <a:avLst/>
@@ -34099,7 +34089,7 @@
           </mc:Choice>
           <mc:Fallback>
             <w:pict>
-              <v:roundrect id="Rounded Rectangle 77" o:spid="_x0000_s1053" style="position:absolute;margin-left:-9pt;margin-top:8.35pt;width:535.8pt;height:256.5pt;z-index:252119040;visibility:visible;mso-wrap-style:square;mso-width-percent:0;mso-height-percent:0;mso-wrap-distance-left:9pt;mso-wrap-distance-top:0;mso-wrap-distance-right:9pt;mso-wrap-distance-bottom:0;mso-position-horizontal:absolute;mso-position-horizontal-relative:text;mso-position-vertical:absolute;mso-position-vertical-relative:text;mso-width-percent:0;mso-height-percent:0;mso-width-relative:margin;mso-height-relative:margin;v-text-anchor:middle" arcsize="10923f" o:gfxdata="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" fillcolor="#f2f2f2 [3052]" strokecolor="#4f81bd [3204]" strokeweight="2pt">
+              <v:roundrect id="Rounded Rectangle 77" o:spid="_x0000_s1053" style="position:absolute;margin-left:-7.7pt;margin-top:8.45pt;width:535.8pt;height:211.7pt;z-index:252119040;visibility:visible;mso-wrap-style:square;mso-width-percent:0;mso-height-percent:0;mso-wrap-distance-left:9pt;mso-wrap-distance-top:0;mso-wrap-distance-right:9pt;mso-wrap-distance-bottom:0;mso-position-horizontal:absolute;mso-position-horizontal-relative:text;mso-position-vertical:absolute;mso-position-vertical-relative:text;mso-width-percent:0;mso-height-percent:0;mso-width-relative:margin;mso-height-relative:margin;v-text-anchor:middle" arcsize="10923f" o:gfxdata="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" fillcolor="#f2f2f2 [3052]" strokecolor="#4f81bd [3204]" strokeweight="2pt">
                 <v:shadow on="t" color="black" opacity="26214f" origin="-.5,-.5" offset=".74836mm,.74836mm"/>
                 <v:textbox>
                   <w:txbxContent>
@@ -34802,92 +34792,21 @@
           <w:color w:val="999999"/>
         </w:rPr>
       </w:pPr>
-    </w:p>
-    <w:p>
-      <w:pPr>
-        <w:pStyle w:val="text"/>
-        <w:ind w:left="709"/>
-        <w:rPr>
-          <w:rFonts w:asciiTheme="minorHAnsi" w:hAnsiTheme="minorHAnsi" w:cstheme="minorHAnsi"/>
-          <w:color w:val="999999"/>
-        </w:rPr>
-      </w:pPr>
-    </w:p>
-    <w:p>
-      <w:pPr>
-        <w:pStyle w:val="text"/>
-        <w:ind w:left="709"/>
-        <w:rPr>
-          <w:rFonts w:asciiTheme="minorHAnsi" w:hAnsiTheme="minorHAnsi" w:cstheme="minorHAnsi"/>
-          <w:color w:val="999999"/>
-        </w:rPr>
-      </w:pPr>
-    </w:p>
-    <w:p>
-      <w:pPr>
-        <w:pStyle w:val="text"/>
-        <w:ind w:left="709"/>
-        <w:rPr>
-          <w:rFonts w:asciiTheme="minorHAnsi" w:hAnsiTheme="minorHAnsi" w:cstheme="minorHAnsi"/>
-          <w:color w:val="999999"/>
-        </w:rPr>
-      </w:pPr>
-    </w:p>
-    <w:p>
-      <w:pPr>
-        <w:pStyle w:val="text"/>
-        <w:ind w:left="709"/>
-        <w:rPr>
-          <w:rFonts w:asciiTheme="minorHAnsi" w:hAnsiTheme="minorHAnsi" w:cstheme="minorHAnsi"/>
-          <w:color w:val="999999"/>
-        </w:rPr>
-      </w:pPr>
-    </w:p>
-    <w:p>
-      <w:pPr>
-        <w:pStyle w:val="text"/>
-        <w:ind w:left="709"/>
-        <w:rPr>
-          <w:rFonts w:asciiTheme="minorHAnsi" w:hAnsiTheme="minorHAnsi" w:cstheme="minorHAnsi"/>
-          <w:color w:val="999999"/>
-        </w:rPr>
-      </w:pPr>
-    </w:p>
-    <w:p>
-      <w:pPr>
-        <w:pStyle w:val="text"/>
-        <w:ind w:left="709"/>
-        <w:rPr>
-          <w:rFonts w:asciiTheme="minorHAnsi" w:hAnsiTheme="minorHAnsi" w:cstheme="minorHAnsi"/>
-          <w:color w:val="999999"/>
-        </w:rPr>
-      </w:pPr>
-    </w:p>
-    <w:p>
-      <w:pPr>
-        <w:pStyle w:val="text"/>
-        <w:ind w:left="709"/>
-        <w:rPr>
-          <w:rFonts w:asciiTheme="minorHAnsi" w:hAnsiTheme="minorHAnsi" w:cstheme="minorHAnsi"/>
-          <w:color w:val="999999"/>
-        </w:rPr>
-      </w:pPr>
       <w:r>
         <w:rPr>
           <w:noProof/>
           <w:lang w:eastAsia="en-IN" w:bidi="ar-SA"/>
         </w:rPr>
-        <w:lastRenderedPageBreak/>
         <mc:AlternateContent>
           <mc:Choice Requires="wps">
             <w:drawing>
-              <wp:anchor distT="0" distB="0" distL="114300" distR="114300" simplePos="0" relativeHeight="252215296" behindDoc="0" locked="0" layoutInCell="1" allowOverlap="1" wp14:anchorId="4A02A2F5" wp14:editId="62326F30">
+              <wp:anchor distT="0" distB="0" distL="114300" distR="114300" simplePos="0" relativeHeight="252215296" behindDoc="0" locked="0" layoutInCell="1" allowOverlap="1" wp14:anchorId="11EA00FB" wp14:editId="59344DBC">
                 <wp:simplePos x="0" y="0"/>
                 <wp:positionH relativeFrom="column">
                   <wp:posOffset>-114300</wp:posOffset>
                 </wp:positionH>
                 <wp:positionV relativeFrom="paragraph">
-                  <wp:posOffset>215900</wp:posOffset>
+                  <wp:posOffset>213995</wp:posOffset>
                 </wp:positionV>
                 <wp:extent cx="6804660" cy="1447800"/>
                 <wp:effectExtent l="38100" t="38100" r="110490" b="114300"/>
@@ -35355,7 +35274,7 @@
           </mc:Choice>
           <mc:Fallback>
             <w:pict>
-              <v:roundrect id="Rounded Rectangle 298" o:spid="_x0000_s1054" style="position:absolute;left:0;text-align:left;margin-left:-9pt;margin-top:17pt;width:535.8pt;height:114pt;z-index:252215296;visibility:visible;mso-wrap-style:square;mso-width-percent:0;mso-height-percent:0;mso-wrap-distance-left:9pt;mso-wrap-distance-top:0;mso-wrap-distance-right:9pt;mso-wrap-distance-bottom:0;mso-position-horizontal:absolute;mso-position-horizontal-relative:text;mso-position-vertical:absolute;mso-position-vertical-relative:text;mso-width-percent:0;mso-height-percent:0;mso-width-relative:margin;mso-height-relative:margin;v-text-anchor:middle" arcsize="10923f" o:gfxdata="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" fillcolor="#f2f2f2 [3052]" strokecolor="#4f81bd [3204]" strokeweight="2pt">
+              <v:roundrect id="Rounded Rectangle 298" o:spid="_x0000_s1054" style="position:absolute;left:0;text-align:left;margin-left:-9pt;margin-top:16.85pt;width:535.8pt;height:114pt;z-index:252215296;visibility:visible;mso-wrap-style:square;mso-width-percent:0;mso-height-percent:0;mso-wrap-distance-left:9pt;mso-wrap-distance-top:0;mso-wrap-distance-right:9pt;mso-wrap-distance-bottom:0;mso-position-horizontal:absolute;mso-position-horizontal-relative:text;mso-position-vertical:absolute;mso-position-vertical-relative:text;mso-width-percent:0;mso-height-percent:0;mso-width-relative:margin;mso-height-relative:margin;v-text-anchor:middle" arcsize="10923f" o:gfxdata="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" fillcolor="#f2f2f2 [3052]" strokecolor="#4f81bd [3204]" strokeweight="2pt">
                 <v:shadow on="t" color="black" opacity="26214f" origin="-.5,-.5" offset=".74836mm,.74836mm"/>
                 <v:textbox>
                   <w:txbxContent>
@@ -35768,6 +35687,7 @@
     <w:p>
       <w:pPr>
         <w:pStyle w:val="text"/>
+        <w:ind w:left="709"/>
         <w:rPr>
           <w:rFonts w:asciiTheme="minorHAnsi" w:hAnsiTheme="minorHAnsi" w:cstheme="minorHAnsi"/>
           <w:color w:val="999999"/>
@@ -35823,24 +35743,45 @@
           <w:color w:val="999999"/>
         </w:rPr>
       </w:pPr>
+    </w:p>
+    <w:p>
+      <w:pPr>
+        <w:pStyle w:val="text"/>
+        <w:ind w:left="709"/>
+        <w:rPr>
+          <w:rFonts w:asciiTheme="minorHAnsi" w:hAnsiTheme="minorHAnsi" w:cstheme="minorHAnsi"/>
+          <w:color w:val="999999"/>
+        </w:rPr>
+      </w:pPr>
+    </w:p>
+    <w:p>
+      <w:pPr>
+        <w:pStyle w:val="text"/>
+        <w:ind w:left="709"/>
+        <w:rPr>
+          <w:rFonts w:asciiTheme="minorHAnsi" w:hAnsiTheme="minorHAnsi" w:cstheme="minorHAnsi"/>
+          <w:color w:val="999999"/>
+        </w:rPr>
+      </w:pPr>
       <w:r>
         <w:rPr>
           <w:noProof/>
           <w:lang w:eastAsia="en-IN" w:bidi="ar-SA"/>
         </w:rPr>
+        <w:lastRenderedPageBreak/>
         <mc:AlternateContent>
           <mc:Choice Requires="wps">
             <w:drawing>
-              <wp:anchor distT="0" distB="0" distL="114300" distR="114300" simplePos="0" relativeHeight="252213248" behindDoc="0" locked="0" layoutInCell="1" allowOverlap="1" wp14:anchorId="7696CEE2" wp14:editId="128BA8B1">
+              <wp:anchor distT="0" distB="0" distL="114300" distR="114300" simplePos="0" relativeHeight="252213248" behindDoc="0" locked="0" layoutInCell="1" allowOverlap="1" wp14:anchorId="24CB2551" wp14:editId="206358D6">
                 <wp:simplePos x="0" y="0"/>
                 <wp:positionH relativeFrom="column">
-                  <wp:posOffset>-114300</wp:posOffset>
+                  <wp:posOffset>-162651</wp:posOffset>
                 </wp:positionH>
                 <wp:positionV relativeFrom="paragraph">
-                  <wp:posOffset>164465</wp:posOffset>
+                  <wp:posOffset>-64770</wp:posOffset>
                 </wp:positionV>
-                <wp:extent cx="6804660" cy="6642100"/>
-                <wp:effectExtent l="38100" t="38100" r="110490" b="120650"/>
+                <wp:extent cx="6934200" cy="6642100"/>
+                <wp:effectExtent l="38100" t="38100" r="114300" b="120650"/>
                 <wp:wrapNone/>
                 <wp:docPr id="297" name="Rounded Rectangle 297"/>
                 <wp:cNvGraphicFramePr/>
@@ -35851,7 +35792,7 @@
                       <wps:spPr>
                         <a:xfrm>
                           <a:off x="0" y="0"/>
-                          <a:ext cx="6804660" cy="6642100"/>
+                          <a:ext cx="6934200" cy="6642100"/>
                         </a:xfrm>
                         <a:prstGeom prst="roundRect">
                           <a:avLst/>
@@ -36959,7 +36900,7 @@
           </mc:Choice>
           <mc:Fallback>
             <w:pict>
-              <v:roundrect id="Rounded Rectangle 297" o:spid="_x0000_s1055" style="position:absolute;left:0;text-align:left;margin-left:-9pt;margin-top:12.95pt;width:535.8pt;height:523pt;z-index:252213248;visibility:visible;mso-wrap-style:square;mso-width-percent:0;mso-height-percent:0;mso-wrap-distance-left:9pt;mso-wrap-distance-top:0;mso-wrap-distance-right:9pt;mso-wrap-distance-bottom:0;mso-position-horizontal:absolute;mso-position-horizontal-relative:text;mso-position-vertical:absolute;mso-position-vertical-relative:text;mso-width-percent:0;mso-height-percent:0;mso-width-relative:margin;mso-height-relative:margin;v-text-anchor:middle" arcsize="10923f" o:gfxdata="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" fillcolor="#f2f2f2 [3052]" strokecolor="#4f81bd [3204]" strokeweight="2pt">
+              <v:roundrect id="Rounded Rectangle 297" o:spid="_x0000_s1055" style="position:absolute;left:0;text-align:left;margin-left:-12.8pt;margin-top:-5.1pt;width:546pt;height:523pt;z-index:252213248;visibility:visible;mso-wrap-style:square;mso-width-percent:0;mso-height-percent:0;mso-wrap-distance-left:9pt;mso-wrap-distance-top:0;mso-wrap-distance-right:9pt;mso-wrap-distance-bottom:0;mso-position-horizontal:absolute;mso-position-horizontal-relative:text;mso-position-vertical:absolute;mso-position-vertical-relative:text;mso-width-percent:0;mso-height-percent:0;mso-width-relative:margin;mso-height-relative:margin;v-text-anchor:middle" arcsize="10923f" o:gfxdata="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" fillcolor="#f2f2f2 [3052]" strokecolor="#4f81bd [3204]" strokeweight="2pt">
                 <v:shadow on="t" color="black" opacity="26214f" origin="-.5,-.5" offset=".74836mm,.74836mm"/>
                 <v:textbox>
                   <w:txbxContent>
@@ -38026,7 +37967,6 @@
     <w:p>
       <w:pPr>
         <w:pStyle w:val="text"/>
-        <w:ind w:left="709"/>
         <w:rPr>
           <w:rFonts w:asciiTheme="minorHAnsi" w:hAnsiTheme="minorHAnsi" w:cstheme="minorHAnsi"/>
           <w:color w:val="999999"/>
@@ -38226,42 +38166,13 @@
     <w:p>
       <w:pPr>
         <w:pStyle w:val="text"/>
-        <w:ind w:left="709"/>
         <w:rPr>
           <w:rFonts w:asciiTheme="minorHAnsi" w:hAnsiTheme="minorHAnsi" w:cstheme="minorHAnsi"/>
           <w:color w:val="999999"/>
         </w:rPr>
       </w:pPr>
-    </w:p>
-    <w:p>
-      <w:pPr>
-        <w:pStyle w:val="text"/>
-        <w:ind w:left="709"/>
-        <w:rPr>
-          <w:rFonts w:asciiTheme="minorHAnsi" w:hAnsiTheme="minorHAnsi" w:cstheme="minorHAnsi"/>
-          <w:color w:val="999999"/>
-        </w:rPr>
-      </w:pPr>
-    </w:p>
-    <w:p>
-      <w:pPr>
-        <w:pStyle w:val="text"/>
-        <w:ind w:left="709"/>
-        <w:rPr>
-          <w:rFonts w:asciiTheme="minorHAnsi" w:hAnsiTheme="minorHAnsi" w:cstheme="minorHAnsi"/>
-          <w:color w:val="999999"/>
-        </w:rPr>
-      </w:pPr>
-    </w:p>
-    <w:p>
-      <w:pPr>
-        <w:pStyle w:val="text"/>
-        <w:ind w:left="709"/>
-        <w:rPr>
-          <w:rFonts w:asciiTheme="minorHAnsi" w:hAnsiTheme="minorHAnsi" w:cstheme="minorHAnsi"/>
-          <w:color w:val="999999"/>
-        </w:rPr>
-      </w:pPr>
+      <w:bookmarkStart w:id="27" w:name="_GoBack"/>
+      <w:bookmarkEnd w:id="27"/>
     </w:p>
     <w:p>
       <w:pPr>
@@ -44675,7 +44586,7 @@
 </file>
 
 <file path=customXml/itemProps1.xml><?xml version="1.0" encoding="utf-8"?>
-<ds:datastoreItem xmlns:ds="http://schemas.openxmlformats.org/officeDocument/2006/customXml" ds:itemID="{08B7BC58-EBF3-47AE-BFB5-9E7FD1DC911B}">
+<ds:datastoreItem xmlns:ds="http://schemas.openxmlformats.org/officeDocument/2006/customXml" ds:itemID="{A26EEB82-A7E5-4D25-BFB3-B756AE4AA80A}">
   <ds:schemaRefs>
     <ds:schemaRef ds:uri="http://schemas.openxmlformats.org/officeDocument/2006/bibliography"/>
   </ds:schemaRefs>

</xml_diff>